<commit_message>
Completed components list generator
</commit_message>
<xml_diff>
--- a/test2.docx
+++ b/test2.docx
@@ -119,6 +119,35 @@
       <w:r>
         <w:rPr/>
         <w:t>the hole comprises an exterior and an interior;</w:t>
+      </w:r>
+    </w:p>
+    <w:p>
+      <w:pPr>
+        <w:pStyle w:val="Normal"/>
+        <w:rPr/>
+      </w:pPr>
+      <w:r>
+        <w:rPr/>
+        <w:t>the glaze further comprises at least one ounce of sugar;</w:t>
+      </w:r>
+    </w:p>
+    <w:p>
+      <w:pPr>
+        <w:pStyle w:val="Normal"/>
+        <w:rPr/>
+      </w:pPr>
+      <w:r>
+        <w:rPr/>
+        <w:t>the plurality of donuts further comprises a box and a bow;</w:t>
+      </w:r>
+    </w:p>
+    <w:p>
+      <w:pPr>
+        <w:pStyle w:val="Normal"/>
+        <w:rPr/>
+      </w:pPr>
+      <w:r>
+        <w:rPr/>
       </w:r>
     </w:p>
     <w:p>

</xml_diff>